<commit_message>
feat: improve letter docx and pdf templates
</commit_message>
<xml_diff>
--- a/resources/templates/letters/docx/skak_general.docx
+++ b/resources/templates/letters/docx/skak_general.docx
@@ -126,47 +126,7 @@
           <w:sz w:val="22"/>
           <w:szCs w:val="22"/>
         </w:rPr>
-        <w:t xml:space="preserve">Yang bertanda tangan </w:t>
-      </w:r>
-      <w:proofErr w:type="spellStart"/>
-      <w:r>
-        <w:rPr>
-          <w:rFonts w:ascii="Arial" w:eastAsia="Calibri" w:hAnsi="Arial" w:cs="Arial"/>
-          <w:color w:val="000000"/>
-          <w:sz w:val="22"/>
-          <w:szCs w:val="22"/>
-        </w:rPr>
-        <w:t>dibawah</w:t>
-      </w:r>
-      <w:proofErr w:type="spellEnd"/>
-      <w:r>
-        <w:rPr>
-          <w:rFonts w:ascii="Arial" w:eastAsia="Calibri" w:hAnsi="Arial" w:cs="Arial"/>
-          <w:color w:val="000000"/>
-          <w:sz w:val="22"/>
-          <w:szCs w:val="22"/>
-        </w:rPr>
-        <w:t xml:space="preserve"> ini, Wakil Dekan Bidang Akademik Fakultas Vokasi Universitas Brawijaya, menerangkan dengan sebenarnya bahwa nama yang tersebut </w:t>
-      </w:r>
-      <w:proofErr w:type="spellStart"/>
-      <w:r>
-        <w:rPr>
-          <w:rFonts w:ascii="Arial" w:eastAsia="Calibri" w:hAnsi="Arial" w:cs="Arial"/>
-          <w:color w:val="000000"/>
-          <w:sz w:val="22"/>
-          <w:szCs w:val="22"/>
-        </w:rPr>
-        <w:t>dibawah</w:t>
-      </w:r>
-      <w:proofErr w:type="spellEnd"/>
-      <w:r>
-        <w:rPr>
-          <w:rFonts w:ascii="Arial" w:eastAsia="Calibri" w:hAnsi="Arial" w:cs="Arial"/>
-          <w:color w:val="000000"/>
-          <w:sz w:val="22"/>
-          <w:szCs w:val="22"/>
-        </w:rPr>
-        <w:t xml:space="preserve"> ini :</w:t>
+        <w:t>Yang bertanda tangan dibawah ini, Wakil Dekan Bidang Akademik Fakultas Vokasi Universitas Brawijaya, menerangkan dengan sebenarnya bahwa nama yang tersebut dibawah ini :</w:t>
       </w:r>
     </w:p>
     <w:p>
@@ -220,7 +180,6 @@
         </w:rPr>
         <w:t>${</w:t>
       </w:r>
-      <w:proofErr w:type="spellStart"/>
       <w:r>
         <w:rPr>
           <w:rFonts w:ascii="Arial" w:eastAsia="Calibri" w:hAnsi="Arial" w:cs="Arial"/>
@@ -229,7 +188,6 @@
         </w:rPr>
         <w:t>student_name</w:t>
       </w:r>
-      <w:proofErr w:type="spellEnd"/>
       <w:r>
         <w:rPr>
           <w:rFonts w:ascii="Arial" w:eastAsia="Calibri" w:hAnsi="Arial" w:cs="Arial"/>
@@ -276,7 +234,6 @@
         </w:rPr>
         <w:t>${</w:t>
       </w:r>
-      <w:proofErr w:type="spellStart"/>
       <w:r>
         <w:rPr>
           <w:rFonts w:ascii="Arial" w:eastAsia="Calibri" w:hAnsi="Arial" w:cs="Arial"/>
@@ -285,7 +242,6 @@
         </w:rPr>
         <w:t>student_nim</w:t>
       </w:r>
-      <w:proofErr w:type="spellEnd"/>
       <w:r>
         <w:rPr>
           <w:rFonts w:ascii="Arial" w:eastAsia="Calibri" w:hAnsi="Arial" w:cs="Arial"/>
@@ -308,7 +264,6 @@
           <w:lang w:val="en-US"/>
         </w:rPr>
       </w:pPr>
-      <w:proofErr w:type="spellStart"/>
       <w:r>
         <w:rPr>
           <w:rFonts w:ascii="Arial" w:eastAsia="Calibri" w:hAnsi="Arial" w:cs="Arial"/>
@@ -316,17 +271,7 @@
           <w:szCs w:val="22"/>
           <w:lang w:val="en-US"/>
         </w:rPr>
-        <w:t>Tahun</w:t>
-      </w:r>
-      <w:proofErr w:type="spellEnd"/>
-      <w:r>
-        <w:rPr>
-          <w:rFonts w:ascii="Arial" w:eastAsia="Calibri" w:hAnsi="Arial" w:cs="Arial"/>
-          <w:sz w:val="22"/>
-          <w:szCs w:val="22"/>
-          <w:lang w:val="en-US"/>
-        </w:rPr>
-        <w:t xml:space="preserve"> Masuk</w:t>
+        <w:t>Tahun Masuk</w:t>
       </w:r>
       <w:r>
         <w:rPr>
@@ -356,7 +301,6 @@
         </w:rPr>
         <w:t>${</w:t>
       </w:r>
-      <w:proofErr w:type="spellStart"/>
       <w:r>
         <w:rPr>
           <w:rFonts w:ascii="Arial" w:eastAsia="Calibri" w:hAnsi="Arial" w:cs="Arial"/>
@@ -366,7 +310,6 @@
         </w:rPr>
         <w:t>year_entry</w:t>
       </w:r>
-      <w:proofErr w:type="spellEnd"/>
       <w:r>
         <w:rPr>
           <w:rFonts w:ascii="Arial" w:eastAsia="Calibri" w:hAnsi="Arial" w:cs="Arial"/>
@@ -390,7 +333,6 @@
           <w:lang w:val="en-US"/>
         </w:rPr>
       </w:pPr>
-      <w:proofErr w:type="spellStart"/>
       <w:r>
         <w:rPr>
           <w:rFonts w:ascii="Arial" w:eastAsia="Calibri" w:hAnsi="Arial" w:cs="Arial"/>
@@ -398,49 +340,8 @@
           <w:szCs w:val="22"/>
           <w:lang w:val="en-US"/>
         </w:rPr>
-        <w:t>Tempat</w:t>
-      </w:r>
-      <w:proofErr w:type="spellEnd"/>
-      <w:r>
-        <w:rPr>
-          <w:rFonts w:ascii="Arial" w:eastAsia="Calibri" w:hAnsi="Arial" w:cs="Arial"/>
-          <w:sz w:val="22"/>
-          <w:szCs w:val="22"/>
-          <w:lang w:val="en-US"/>
-        </w:rPr>
-        <w:t xml:space="preserve">, </w:t>
-      </w:r>
-      <w:proofErr w:type="spellStart"/>
-      <w:r>
-        <w:rPr>
-          <w:rFonts w:ascii="Arial" w:eastAsia="Calibri" w:hAnsi="Arial" w:cs="Arial"/>
-          <w:sz w:val="22"/>
-          <w:szCs w:val="22"/>
-          <w:lang w:val="en-US"/>
-        </w:rPr>
-        <w:t>tgl</w:t>
-      </w:r>
-      <w:proofErr w:type="spellEnd"/>
-      <w:r>
-        <w:rPr>
-          <w:rFonts w:ascii="Arial" w:eastAsia="Calibri" w:hAnsi="Arial" w:cs="Arial"/>
-          <w:sz w:val="22"/>
-          <w:szCs w:val="22"/>
-          <w:lang w:val="en-US"/>
-        </w:rPr>
-        <w:t xml:space="preserve"> </w:t>
-      </w:r>
-      <w:proofErr w:type="spellStart"/>
-      <w:r>
-        <w:rPr>
-          <w:rFonts w:ascii="Arial" w:eastAsia="Calibri" w:hAnsi="Arial" w:cs="Arial"/>
-          <w:sz w:val="22"/>
-          <w:szCs w:val="22"/>
-          <w:lang w:val="en-US"/>
-        </w:rPr>
-        <w:t>lahir</w:t>
-      </w:r>
-      <w:proofErr w:type="spellEnd"/>
+        <w:t>Tempat, tgl lahir</w:t>
+      </w:r>
       <w:r>
         <w:rPr>
           <w:rFonts w:ascii="Arial" w:eastAsia="Calibri" w:hAnsi="Arial" w:cs="Arial"/>
@@ -459,7 +360,6 @@
         </w:rPr>
         <w:t>${</w:t>
       </w:r>
-      <w:proofErr w:type="spellStart"/>
       <w:r>
         <w:rPr>
           <w:rFonts w:ascii="Arial" w:eastAsia="Calibri" w:hAnsi="Arial" w:cs="Arial"/>
@@ -468,7 +368,6 @@
         </w:rPr>
         <w:t>place_birth</w:t>
       </w:r>
-      <w:proofErr w:type="spellEnd"/>
       <w:r>
         <w:rPr>
           <w:rFonts w:ascii="Arial" w:eastAsia="Calibri" w:hAnsi="Arial" w:cs="Arial"/>
@@ -493,7 +392,6 @@
         </w:rPr>
         <w:t>${</w:t>
       </w:r>
-      <w:proofErr w:type="spellStart"/>
       <w:r>
         <w:rPr>
           <w:rFonts w:ascii="Arial" w:eastAsia="Calibri" w:hAnsi="Arial" w:cs="Arial"/>
@@ -502,7 +400,6 @@
         </w:rPr>
         <w:t>date_birth</w:t>
       </w:r>
-      <w:proofErr w:type="spellEnd"/>
       <w:r>
         <w:rPr>
           <w:rFonts w:ascii="Arial" w:eastAsia="Calibri" w:hAnsi="Arial" w:cs="Arial"/>
@@ -566,7 +463,6 @@
         </w:rPr>
         <w:t>${</w:t>
       </w:r>
-      <w:proofErr w:type="spellStart"/>
       <w:r>
         <w:rPr>
           <w:rFonts w:ascii="Arial" w:eastAsia="Calibri" w:hAnsi="Arial" w:cs="Arial"/>
@@ -576,7 +472,6 @@
         </w:rPr>
         <w:t>study_program</w:t>
       </w:r>
-      <w:proofErr w:type="spellEnd"/>
       <w:r>
         <w:rPr>
           <w:rFonts w:ascii="Arial" w:eastAsia="Calibri" w:hAnsi="Arial" w:cs="Arial"/>
@@ -649,7 +544,6 @@
         </w:rPr>
         <w:t>${</w:t>
       </w:r>
-      <w:proofErr w:type="spellStart"/>
       <w:r>
         <w:rPr>
           <w:rFonts w:ascii="Arial" w:eastAsia="Calibri" w:hAnsi="Arial" w:cs="Arial"/>
@@ -659,7 +553,6 @@
         </w:rPr>
         <w:t>academic_year</w:t>
       </w:r>
-      <w:proofErr w:type="spellEnd"/>
       <w:r>
         <w:rPr>
           <w:rFonts w:ascii="Arial" w:eastAsia="Calibri" w:hAnsi="Arial" w:cs="Arial"/>
@@ -751,27 +644,7 @@
           <w:sz w:val="22"/>
           <w:szCs w:val="22"/>
         </w:rPr>
-        <w:t xml:space="preserve">, atas perhatian dan </w:t>
-      </w:r>
-      <w:proofErr w:type="spellStart"/>
-      <w:r>
-        <w:rPr>
-          <w:rFonts w:ascii="Arial" w:eastAsia="Calibri" w:hAnsi="Arial" w:cs="Arial"/>
-          <w:color w:val="000000"/>
-          <w:sz w:val="22"/>
-          <w:szCs w:val="22"/>
-        </w:rPr>
-        <w:t>kerjasamanya</w:t>
-      </w:r>
-      <w:proofErr w:type="spellEnd"/>
-      <w:r>
-        <w:rPr>
-          <w:rFonts w:ascii="Arial" w:eastAsia="Calibri" w:hAnsi="Arial" w:cs="Arial"/>
-          <w:color w:val="000000"/>
-          <w:sz w:val="22"/>
-          <w:szCs w:val="22"/>
-        </w:rPr>
-        <w:t xml:space="preserve"> diucapkan terima kasih.</w:t>
+        <w:t>, atas perhatian dan kerjasamanya diucapkan terima kasih.</w:t>
       </w:r>
     </w:p>
     <w:p>
@@ -853,7 +726,6 @@
         </w:rPr>
         <w:t>${</w:t>
       </w:r>
-      <w:proofErr w:type="spellStart"/>
       <w:r>
         <w:rPr>
           <w:rFonts w:ascii="Arial" w:eastAsia="Calibri" w:hAnsi="Arial" w:cs="Arial"/>
@@ -864,7 +736,6 @@
         </w:rPr>
         <w:t>letter_date</w:t>
       </w:r>
-      <w:proofErr w:type="spellEnd"/>
       <w:r>
         <w:rPr>
           <w:rFonts w:ascii="Arial" w:eastAsia="Calibri" w:hAnsi="Arial" w:cs="Arial"/>
@@ -890,7 +761,6 @@
           <w:lang w:val="fi-FI"/>
         </w:rPr>
       </w:pPr>
-      <w:proofErr w:type="spellStart"/>
       <w:r>
         <w:rPr>
           <w:rFonts w:ascii="Arial" w:eastAsia="Calibri" w:hAnsi="Arial" w:cs="Arial"/>
@@ -899,18 +769,7 @@
           <w:szCs w:val="22"/>
           <w:lang w:val="fi-FI"/>
         </w:rPr>
-        <w:t>a.n</w:t>
-      </w:r>
-      <w:proofErr w:type="spellEnd"/>
-      <w:r>
-        <w:rPr>
-          <w:rFonts w:ascii="Arial" w:eastAsia="Calibri" w:hAnsi="Arial" w:cs="Arial"/>
-          <w:color w:val="000000"/>
-          <w:sz w:val="22"/>
-          <w:szCs w:val="22"/>
-          <w:lang w:val="fi-FI"/>
-        </w:rPr>
-        <w:t xml:space="preserve">. Dekan </w:t>
+        <w:t xml:space="preserve">a.n. Dekan </w:t>
       </w:r>
     </w:p>
     <w:p>
@@ -927,7 +786,6 @@
           <w:lang w:val="fi-FI"/>
         </w:rPr>
       </w:pPr>
-      <w:proofErr w:type="spellStart"/>
       <w:r>
         <w:rPr>
           <w:rFonts w:ascii="Arial" w:eastAsia="Calibri" w:hAnsi="Arial" w:cs="Arial"/>
@@ -936,9 +794,8 @@
           <w:szCs w:val="22"/>
           <w:lang w:val="fi-FI"/>
         </w:rPr>
-        <w:t>Wakil</w:t>
-      </w:r>
-      <w:proofErr w:type="spellEnd"/>
+        <w:t xml:space="preserve">Wakil Dekan </w:t>
+      </w:r>
       <w:r>
         <w:rPr>
           <w:rFonts w:ascii="Arial" w:eastAsia="Calibri" w:hAnsi="Arial" w:cs="Arial"/>
@@ -947,9 +804,8 @@
           <w:szCs w:val="22"/>
           <w:lang w:val="fi-FI"/>
         </w:rPr>
-        <w:t xml:space="preserve"> Dekan </w:t>
-      </w:r>
-      <w:proofErr w:type="spellStart"/>
+        <w:t xml:space="preserve">Bidang </w:t>
+      </w:r>
       <w:r>
         <w:rPr>
           <w:rFonts w:ascii="Arial" w:eastAsia="Calibri" w:hAnsi="Arial" w:cs="Arial"/>
@@ -958,40 +814,7 @@
           <w:szCs w:val="22"/>
           <w:lang w:val="fi-FI"/>
         </w:rPr>
-        <w:t>Bidang</w:t>
-      </w:r>
-      <w:proofErr w:type="spellEnd"/>
-      <w:r>
-        <w:rPr>
-          <w:rFonts w:ascii="Arial" w:eastAsia="Calibri" w:hAnsi="Arial" w:cs="Arial"/>
-          <w:color w:val="000000"/>
-          <w:sz w:val="22"/>
-          <w:szCs w:val="22"/>
-          <w:lang w:val="fi-FI"/>
-        </w:rPr>
-        <w:t xml:space="preserve"> </w:t>
-      </w:r>
-      <w:proofErr w:type="spellStart"/>
-      <w:r>
-        <w:rPr>
-          <w:rFonts w:ascii="Arial" w:eastAsia="Calibri" w:hAnsi="Arial" w:cs="Arial"/>
-          <w:color w:val="000000"/>
-          <w:sz w:val="22"/>
-          <w:szCs w:val="22"/>
-          <w:lang w:val="fi-FI"/>
-        </w:rPr>
-        <w:t>Akademik</w:t>
-      </w:r>
-      <w:proofErr w:type="spellEnd"/>
-      <w:r>
-        <w:rPr>
-          <w:rFonts w:ascii="Arial" w:eastAsia="Calibri" w:hAnsi="Arial" w:cs="Arial"/>
-          <w:color w:val="000000"/>
-          <w:sz w:val="22"/>
-          <w:szCs w:val="22"/>
-          <w:lang w:val="fi-FI"/>
-        </w:rPr>
-        <w:t xml:space="preserve">, </w:t>
+        <w:t xml:space="preserve">Akademik, </w:t>
       </w:r>
     </w:p>
     <w:p>
@@ -1016,29 +839,7 @@
           <w:szCs w:val="22"/>
           <w:lang w:val="fi-FI"/>
         </w:rPr>
-        <w:t>${</w:t>
-      </w:r>
-      <w:proofErr w:type="spellStart"/>
-      <w:r>
-        <w:rPr>
-          <w:rFonts w:ascii="Arial" w:eastAsia="Calibri" w:hAnsi="Arial" w:cs="Arial"/>
-          <w:color w:val="000000"/>
-          <w:sz w:val="22"/>
-          <w:szCs w:val="22"/>
-          <w:lang w:val="fi-FI"/>
-        </w:rPr>
-        <w:t>tte</w:t>
-      </w:r>
-      <w:proofErr w:type="spellEnd"/>
-      <w:r>
-        <w:rPr>
-          <w:rFonts w:ascii="Arial" w:eastAsia="Calibri" w:hAnsi="Arial" w:cs="Arial"/>
-          <w:color w:val="000000"/>
-          <w:sz w:val="22"/>
-          <w:szCs w:val="22"/>
-          <w:lang w:val="fi-FI"/>
-        </w:rPr>
-        <w:t>}</w:t>
+        <w:t>${tte}</w:t>
       </w:r>
     </w:p>
     <w:p>
@@ -1065,7 +866,6 @@
         </w:rPr>
         <w:t>${</w:t>
       </w:r>
-      <w:proofErr w:type="spellStart"/>
       <w:r>
         <w:rPr>
           <w:rFonts w:ascii="Arial" w:eastAsia="Calibri" w:hAnsi="Arial" w:cs="Arial"/>
@@ -1076,7 +876,6 @@
         </w:rPr>
         <w:t>wd_name</w:t>
       </w:r>
-      <w:proofErr w:type="spellEnd"/>
       <w:r>
         <w:rPr>
           <w:rFonts w:ascii="Arial" w:eastAsia="Calibri" w:hAnsi="Arial" w:cs="Arial"/>
@@ -1120,7 +919,27 @@
           <w:szCs w:val="22"/>
           <w:lang w:val="fi-FI"/>
         </w:rPr>
-        <w:t xml:space="preserve">NIP </w:t>
+        <w:t>NI</w:t>
+      </w:r>
+      <w:r>
+        <w:rPr>
+          <w:rFonts w:ascii="Arial" w:eastAsia="Calibri" w:hAnsi="Arial" w:cs="Arial"/>
+          <w:color w:val="000000"/>
+          <w:sz w:val="22"/>
+          <w:szCs w:val="22"/>
+          <w:lang w:val="fi-FI"/>
+        </w:rPr>
+        <w:t>K</w:t>
+      </w:r>
+      <w:r>
+        <w:rPr>
+          <w:rFonts w:ascii="Arial" w:eastAsia="Calibri" w:hAnsi="Arial" w:cs="Arial"/>
+          <w:color w:val="000000"/>
+          <w:sz w:val="22"/>
+          <w:szCs w:val="22"/>
+          <w:lang w:val="fi-FI"/>
+        </w:rPr>
+        <w:t xml:space="preserve"> </w:t>
       </w:r>
       <w:r>
         <w:rPr>
@@ -1130,7 +949,6 @@
         </w:rPr>
         <w:t>${</w:t>
       </w:r>
-      <w:proofErr w:type="spellStart"/>
       <w:r>
         <w:rPr>
           <w:rFonts w:ascii="Arial" w:eastAsia="Calibri" w:hAnsi="Arial" w:cs="Arial"/>
@@ -1139,7 +957,6 @@
         </w:rPr>
         <w:t>wd_nip</w:t>
       </w:r>
-      <w:proofErr w:type="spellEnd"/>
       <w:r>
         <w:rPr>
           <w:rFonts w:ascii="Arial" w:eastAsia="Calibri" w:hAnsi="Arial" w:cs="Arial"/>
@@ -1367,20 +1184,8 @@
         <w:sz w:val="14"/>
         <w:szCs w:val="14"/>
       </w:rPr>
-      <w:t xml:space="preserve">"Informasi Elektronik dan/atau Dokumen Elektronik dan/atau hasil cetaknya merupakan alat bukti hukum yang sah." Dokumen ini telah ditandatangani secara elektronik menggunakan sertifikat elektronik yang diterbitkan </w:t>
+      <w:t>"Informasi Elektronik dan/atau Dokumen Elektronik dan/atau hasil cetaknya merupakan alat bukti hukum yang sah." Dokumen ini telah ditandatangani secara elektronik menggunakan sertifikat elektronik yang diterbitkan BSrE</w:t>
     </w:r>
-    <w:proofErr w:type="spellStart"/>
-    <w:r>
-      <w:rPr>
-        <w:rFonts w:ascii="Arial" w:hAnsi="Arial" w:cs="Arial"/>
-        <w:b/>
-        <w:bCs/>
-        <w:sz w:val="14"/>
-        <w:szCs w:val="14"/>
-      </w:rPr>
-      <w:t>BSrE</w:t>
-    </w:r>
-    <w:proofErr w:type="spellEnd"/>
   </w:p>
 </w:ftr>
 </file>
@@ -1813,25 +1618,7 @@
                               <w:sz w:val="22"/>
                               <w:szCs w:val="22"/>
                             </w:rPr>
-                            <w:t xml:space="preserve">Jalan. Veteran </w:t>
-                          </w:r>
-                          <w:proofErr w:type="spellStart"/>
-                          <w:r>
-                            <w:rPr>
-                              <w:rFonts w:ascii="Arial Narrow" w:hAnsi="Arial Narrow" w:cs="Arial"/>
-                              <w:sz w:val="22"/>
-                              <w:szCs w:val="22"/>
-                            </w:rPr>
-                            <w:t>No</w:t>
-                          </w:r>
-                          <w:proofErr w:type="spellEnd"/>
-                          <w:r>
-                            <w:rPr>
-                              <w:rFonts w:ascii="Arial Narrow" w:hAnsi="Arial Narrow" w:cs="Arial"/>
-                              <w:sz w:val="22"/>
-                              <w:szCs w:val="22"/>
-                            </w:rPr>
-                            <w:t xml:space="preserve"> 12-16, </w:t>
+                            <w:t xml:space="preserve">Jalan. Veteran No 12-16, </w:t>
                           </w:r>
                         </w:p>
                         <w:p>
@@ -1863,23 +1650,13 @@
                               <w:szCs w:val="22"/>
                             </w:rPr>
                           </w:pPr>
-                          <w:proofErr w:type="spellStart"/>
                           <w:r>
                             <w:rPr>
                               <w:rFonts w:ascii="Arial Narrow" w:hAnsi="Arial Narrow" w:cs="Arial"/>
                               <w:sz w:val="22"/>
                               <w:szCs w:val="22"/>
                             </w:rPr>
-                            <w:t>Telp</w:t>
-                          </w:r>
-                          <w:proofErr w:type="spellEnd"/>
-                          <w:r>
-                            <w:rPr>
-                              <w:rFonts w:ascii="Arial Narrow" w:hAnsi="Arial Narrow" w:cs="Arial"/>
-                              <w:sz w:val="22"/>
-                              <w:szCs w:val="22"/>
-                            </w:rPr>
-                            <w:t>. +62341 553240</w:t>
+                            <w:t>Telp. +62341 553240</w:t>
                           </w:r>
                         </w:p>
                         <w:p>

</xml_diff>

<commit_message>
refactor: remove bsre footer form docx and pdf templates
</commit_message>
<xml_diff>
--- a/resources/templates/letters/docx/skak_general.docx
+++ b/resources/templates/letters/docx/skak_general.docx
@@ -1003,189 +1003,14 @@
   <w:p>
     <w:pPr>
       <w:spacing w:line="276" w:lineRule="auto"/>
-      <w:ind w:left="1560"/>
       <w:jc w:val="both"/>
       <w:rPr>
         <w:rFonts w:ascii="Arial" w:hAnsi="Arial" w:cs="Arial"/>
         <w:b/>
         <w:bCs/>
-        <w:sz w:val="14"/>
-        <w:szCs w:val="14"/>
+        <w:lang w:val="en-US"/>
       </w:rPr>
     </w:pPr>
-    <w:r>
-      <w:rPr>
-        <w:rFonts w:ascii="Arial" w:hAnsi="Arial" w:cs="Arial"/>
-        <w:b/>
-        <w:bCs/>
-        <w:noProof/>
-        <w:sz w:val="14"/>
-        <w:szCs w:val="14"/>
-      </w:rPr>
-      <w:drawing>
-        <wp:anchor distT="0" distB="0" distL="114300" distR="114300" simplePos="0" relativeHeight="251663872" behindDoc="0" locked="0" layoutInCell="1" allowOverlap="1" wp14:anchorId="6A006EC8" wp14:editId="656CF74B">
-          <wp:simplePos x="0" y="0"/>
-          <wp:positionH relativeFrom="column">
-            <wp:posOffset>4626</wp:posOffset>
-          </wp:positionH>
-          <wp:positionV relativeFrom="paragraph">
-            <wp:posOffset>8255</wp:posOffset>
-          </wp:positionV>
-          <wp:extent cx="895985" cy="335280"/>
-          <wp:effectExtent l="0" t="0" r="5715" b="0"/>
-          <wp:wrapNone/>
-          <wp:docPr id="1654721498" name="Picture 5" descr="A blue and white logo&#10;&#10;AI-generated content may be incorrect."/>
-          <wp:cNvGraphicFramePr>
-            <a:graphicFrameLocks xmlns:a="http://schemas.openxmlformats.org/drawingml/2006/main" noChangeAspect="1"/>
-          </wp:cNvGraphicFramePr>
-          <a:graphic xmlns:a="http://schemas.openxmlformats.org/drawingml/2006/main">
-            <a:graphicData uri="http://schemas.openxmlformats.org/drawingml/2006/picture">
-              <pic:pic xmlns:pic="http://schemas.openxmlformats.org/drawingml/2006/picture">
-                <pic:nvPicPr>
-                  <pic:cNvPr id="1442531322" name="Picture 5" descr="A blue and white logo&#10;&#10;AI-generated content may be incorrect."/>
-                  <pic:cNvPicPr/>
-                </pic:nvPicPr>
-                <pic:blipFill>
-                  <a:blip r:embed="rId1">
-                    <a:extLst>
-                      <a:ext uri="{28A0092B-C50C-407E-A947-70E740481C1C}">
-                        <a14:useLocalDpi xmlns:a14="http://schemas.microsoft.com/office/drawing/2010/main" val="0"/>
-                      </a:ext>
-                    </a:extLst>
-                  </a:blip>
-                  <a:stretch>
-                    <a:fillRect/>
-                  </a:stretch>
-                </pic:blipFill>
-                <pic:spPr>
-                  <a:xfrm>
-                    <a:off x="0" y="0"/>
-                    <a:ext cx="895985" cy="335280"/>
-                  </a:xfrm>
-                  <a:prstGeom prst="rect">
-                    <a:avLst/>
-                  </a:prstGeom>
-                </pic:spPr>
-              </pic:pic>
-            </a:graphicData>
-          </a:graphic>
-          <wp14:sizeRelH relativeFrom="page">
-            <wp14:pctWidth>0</wp14:pctWidth>
-          </wp14:sizeRelH>
-          <wp14:sizeRelV relativeFrom="page">
-            <wp14:pctHeight>0</wp14:pctHeight>
-          </wp14:sizeRelV>
-        </wp:anchor>
-      </w:drawing>
-    </w:r>
-    <w:r>
-      <w:rPr>
-        <w:rFonts w:ascii="Arial" w:hAnsi="Arial" w:cs="Arial"/>
-        <w:b/>
-        <w:bCs/>
-        <w:noProof/>
-        <w:sz w:val="14"/>
-        <w:szCs w:val="14"/>
-      </w:rPr>
-      <mc:AlternateContent>
-        <mc:Choice Requires="wps">
-          <w:drawing>
-            <wp:anchor distT="0" distB="0" distL="114300" distR="114300" simplePos="0" relativeHeight="251664896" behindDoc="0" locked="0" layoutInCell="1" allowOverlap="1" wp14:anchorId="5C23E857" wp14:editId="4C23C98F">
-              <wp:simplePos x="0" y="0"/>
-              <wp:positionH relativeFrom="column">
-                <wp:posOffset>-20320</wp:posOffset>
-              </wp:positionH>
-              <wp:positionV relativeFrom="paragraph">
-                <wp:posOffset>-60325</wp:posOffset>
-              </wp:positionV>
-              <wp:extent cx="5976000" cy="0"/>
-              <wp:effectExtent l="0" t="0" r="5715" b="12700"/>
-              <wp:wrapNone/>
-              <wp:docPr id="2098748410" name="Straight Connector 6"/>
-              <wp:cNvGraphicFramePr/>
-              <a:graphic xmlns:a="http://schemas.openxmlformats.org/drawingml/2006/main">
-                <a:graphicData uri="http://schemas.microsoft.com/office/word/2010/wordprocessingShape">
-                  <wps:wsp>
-                    <wps:cNvCnPr/>
-                    <wps:spPr>
-                      <a:xfrm>
-                        <a:off x="0" y="0"/>
-                        <a:ext cx="5976000" cy="0"/>
-                      </a:xfrm>
-                      <a:prstGeom prst="line">
-                        <a:avLst/>
-                      </a:prstGeom>
-                      <a:ln w="6350">
-                        <a:solidFill>
-                          <a:schemeClr val="tx1"/>
-                        </a:solidFill>
-                      </a:ln>
-                    </wps:spPr>
-                    <wps:style>
-                      <a:lnRef idx="1">
-                        <a:schemeClr val="accent1"/>
-                      </a:lnRef>
-                      <a:fillRef idx="0">
-                        <a:schemeClr val="accent1"/>
-                      </a:fillRef>
-                      <a:effectRef idx="0">
-                        <a:schemeClr val="accent1"/>
-                      </a:effectRef>
-                      <a:fontRef idx="minor">
-                        <a:schemeClr val="tx1"/>
-                      </a:fontRef>
-                    </wps:style>
-                    <wps:bodyPr/>
-                  </wps:wsp>
-                </a:graphicData>
-              </a:graphic>
-              <wp14:sizeRelH relativeFrom="margin">
-                <wp14:pctWidth>0</wp14:pctWidth>
-              </wp14:sizeRelH>
-            </wp:anchor>
-          </w:drawing>
-        </mc:Choice>
-        <mc:Fallback>
-          <w:pict>
-            <v:line w14:anchorId="7292AA6E" id="Straight Connector 6" o:spid="_x0000_s1026" style="position:absolute;z-index:251664896;visibility:visible;mso-wrap-style:square;mso-width-percent:0;mso-wrap-distance-left:9pt;mso-wrap-distance-top:0;mso-wrap-distance-right:9pt;mso-wrap-distance-bottom:0;mso-position-horizontal:absolute;mso-position-horizontal-relative:text;mso-position-vertical:absolute;mso-position-vertical-relative:text;mso-width-percent:0;mso-width-relative:margin" from="-1.6pt,-4.75pt" to="468.95pt,-4.75pt" o:gfxdata="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" strokecolor="black [3213]" strokeweight=".5pt"/>
-          </w:pict>
-        </mc:Fallback>
-      </mc:AlternateContent>
-    </w:r>
-    <w:r>
-      <w:rPr>
-        <w:rFonts w:ascii="Arial" w:hAnsi="Arial" w:cs="Arial"/>
-        <w:b/>
-        <w:bCs/>
-        <w:sz w:val="14"/>
-        <w:szCs w:val="14"/>
-      </w:rPr>
-      <w:t xml:space="preserve">UU ITE No. 11 Tahun 2008 Pasal 5 Ayat 1 </w:t>
-    </w:r>
-  </w:p>
-  <w:p>
-    <w:pPr>
-      <w:spacing w:line="276" w:lineRule="auto"/>
-      <w:ind w:left="1560"/>
-      <w:jc w:val="both"/>
-      <w:rPr>
-        <w:rFonts w:ascii="Arial" w:hAnsi="Arial" w:cs="Arial"/>
-        <w:b/>
-        <w:bCs/>
-        <w:sz w:val="14"/>
-        <w:szCs w:val="14"/>
-      </w:rPr>
-    </w:pPr>
-    <w:r>
-      <w:rPr>
-        <w:rFonts w:ascii="Arial" w:hAnsi="Arial" w:cs="Arial"/>
-        <w:b/>
-        <w:bCs/>
-        <w:sz w:val="14"/>
-        <w:szCs w:val="14"/>
-      </w:rPr>
-      <w:t>"Informasi Elektronik dan/atau Dokumen Elektronik dan/atau hasil cetaknya merupakan alat bukti hukum yang sah." Dokumen ini telah ditandatangani secara elektronik menggunakan sertifikat elektronik yang diterbitkan BSrE</w:t>
-    </w:r>
   </w:p>
 </w:ftr>
 </file>

</xml_diff>